<commit_message>
Final report of intenship on federated learning
</commit_message>
<xml_diff>
--- a/REPORT OF INTERNSHIP ON FEDERATED LEARNING INCENTIVE MECHANISMS.docx
+++ b/REPORT OF INTERNSHIP ON FEDERATED LEARNING INCENTIVE MECHANISMS.docx
@@ -4,126 +4,144 @@
   <w:body>
     <w:p>
       <w:pPr>
-        <w:jc w:val="center"/>
-        <w:rPr>
-          <w:sz w:val="28"/>
-          <w:szCs w:val="28"/>
-        </w:rPr>
-      </w:pPr>
-      <w:r>
-        <w:rPr>
-          <w:sz w:val="28"/>
-          <w:szCs w:val="28"/>
+        <w:jc w:val="both"/>
+        <w:rPr>
+          <w:rFonts w:ascii="Times New Roman" w:hAnsi="Times New Roman" w:cs="Times New Roman"/>
+          <w:b/>
+          <w:bCs/>
+          <w:u w:val="single"/>
+        </w:rPr>
+      </w:pPr>
+      <w:r>
+        <w:rPr>
+          <w:rFonts w:ascii="Times New Roman" w:hAnsi="Times New Roman" w:cs="Times New Roman"/>
+          <w:b/>
+          <w:bCs/>
+          <w:u w:val="single"/>
         </w:rPr>
         <w:t>REPORT OF INTERNSHIP ON FEDERATED LEARNING INCENTIVE MECHANISMS</w:t>
       </w:r>
     </w:p>
     <w:p>
       <w:pPr>
-        <w:jc w:val="center"/>
-        <w:rPr>
-          <w:sz w:val="28"/>
-          <w:szCs w:val="28"/>
-        </w:rPr>
-      </w:pPr>
-      <w:r>
-        <w:rPr>
-          <w:sz w:val="28"/>
-          <w:szCs w:val="28"/>
+        <w:jc w:val="both"/>
+        <w:rPr>
+          <w:rFonts w:ascii="Times New Roman" w:hAnsi="Times New Roman" w:cs="Times New Roman"/>
+          <w:b/>
+          <w:bCs/>
+        </w:rPr>
+      </w:pPr>
+      <w:r>
+        <w:rPr>
+          <w:rFonts w:ascii="Times New Roman" w:hAnsi="Times New Roman" w:cs="Times New Roman"/>
+          <w:b/>
+          <w:bCs/>
         </w:rPr>
         <w:t>BY VANI SETH</w:t>
       </w:r>
     </w:p>
     <w:p>
       <w:pPr>
-        <w:rPr>
-          <w:sz w:val="24"/>
-          <w:szCs w:val="24"/>
-        </w:rPr>
-      </w:pPr>
-      <w:r>
-        <w:rPr>
-          <w:sz w:val="24"/>
-          <w:szCs w:val="24"/>
-        </w:rPr>
-        <w:t>Date of submission: 28</w:t>
-      </w:r>
-      <w:r>
-        <w:rPr>
-          <w:sz w:val="24"/>
-          <w:szCs w:val="24"/>
+        <w:jc w:val="both"/>
+        <w:rPr>
+          <w:rFonts w:ascii="Times New Roman" w:hAnsi="Times New Roman" w:cs="Times New Roman"/>
+        </w:rPr>
+      </w:pPr>
+      <w:r>
+        <w:rPr>
+          <w:rFonts w:ascii="Times New Roman" w:hAnsi="Times New Roman" w:cs="Times New Roman"/>
+          <w:b/>
+          <w:bCs/>
+        </w:rPr>
+        <w:t>Date of submission:</w:t>
+      </w:r>
+      <w:r>
+        <w:rPr>
+          <w:rFonts w:ascii="Times New Roman" w:hAnsi="Times New Roman" w:cs="Times New Roman"/>
+        </w:rPr>
+        <w:t xml:space="preserve"> 2</w:t>
+      </w:r>
+      <w:r>
+        <w:rPr>
+          <w:rFonts w:ascii="Times New Roman" w:hAnsi="Times New Roman" w:cs="Times New Roman"/>
+        </w:rPr>
+        <w:t>9</w:t>
+      </w:r>
+      <w:r>
+        <w:rPr>
+          <w:rFonts w:ascii="Times New Roman" w:hAnsi="Times New Roman" w:cs="Times New Roman"/>
           <w:vertAlign w:val="superscript"/>
         </w:rPr>
         <w:t>th</w:t>
       </w:r>
       <w:r>
         <w:rPr>
-          <w:sz w:val="24"/>
-          <w:szCs w:val="24"/>
+          <w:rFonts w:ascii="Times New Roman" w:hAnsi="Times New Roman" w:cs="Times New Roman"/>
         </w:rPr>
         <w:t xml:space="preserve"> July, 2022</w:t>
       </w:r>
     </w:p>
     <w:p>
       <w:pPr>
-        <w:rPr>
-          <w:sz w:val="24"/>
-          <w:szCs w:val="24"/>
-        </w:rPr>
-      </w:pPr>
-    </w:p>
-    <w:p>
-      <w:pPr>
-        <w:rPr>
-          <w:sz w:val="24"/>
-          <w:szCs w:val="24"/>
-        </w:rPr>
-      </w:pPr>
-      <w:r>
-        <w:rPr>
-          <w:sz w:val="24"/>
-          <w:szCs w:val="24"/>
-        </w:rPr>
-        <w:t>During the course of my internship, I have read some research papers and my understanding to those papers are:</w:t>
-      </w:r>
-    </w:p>
-    <w:p>
-      <w:pPr>
-        <w:rPr>
-          <w:sz w:val="24"/>
-          <w:szCs w:val="24"/>
-        </w:rPr>
-      </w:pPr>
-    </w:p>
-    <w:p>
-      <w:pPr>
-        <w:rPr>
-          <w:sz w:val="28"/>
-          <w:szCs w:val="28"/>
-          <w:u w:val="single"/>
-        </w:rPr>
-      </w:pPr>
-      <w:r>
-        <w:rPr>
-          <w:sz w:val="28"/>
-          <w:szCs w:val="28"/>
-          <w:u w:val="single"/>
-        </w:rPr>
-        <w:t>SUMMARIES:</w:t>
-      </w:r>
-    </w:p>
-    <w:p>
-      <w:pPr>
-        <w:rPr>
-          <w:sz w:val="24"/>
-          <w:szCs w:val="24"/>
-          <w:u w:val="single"/>
-        </w:rPr>
-      </w:pPr>
-      <w:r>
-        <w:rPr>
-          <w:sz w:val="24"/>
-          <w:szCs w:val="24"/>
+        <w:jc w:val="both"/>
+        <w:rPr>
+          <w:rFonts w:ascii="Times New Roman" w:hAnsi="Times New Roman" w:cs="Times New Roman"/>
+        </w:rPr>
+      </w:pPr>
+    </w:p>
+    <w:p>
+      <w:pPr>
+        <w:jc w:val="both"/>
+        <w:rPr>
+          <w:rFonts w:ascii="Times New Roman" w:hAnsi="Times New Roman" w:cs="Times New Roman"/>
+          <w:b/>
+          <w:bCs/>
+          <w:u w:val="single"/>
+        </w:rPr>
+      </w:pPr>
+      <w:r>
+        <w:rPr>
+          <w:rFonts w:ascii="Times New Roman" w:hAnsi="Times New Roman" w:cs="Times New Roman"/>
+          <w:b/>
+          <w:bCs/>
+          <w:u w:val="single"/>
+        </w:rPr>
+        <w:t>SUMMARIES</w:t>
+      </w:r>
+      <w:r>
+        <w:rPr>
+          <w:rFonts w:ascii="Times New Roman" w:hAnsi="Times New Roman" w:cs="Times New Roman"/>
+          <w:b/>
+          <w:bCs/>
+          <w:u w:val="single"/>
+        </w:rPr>
+        <w:t xml:space="preserve"> OF RESEARCH PAPERS</w:t>
+      </w:r>
+      <w:r>
+        <w:rPr>
+          <w:rFonts w:ascii="Times New Roman" w:hAnsi="Times New Roman" w:cs="Times New Roman"/>
+          <w:b/>
+          <w:bCs/>
+          <w:u w:val="single"/>
+        </w:rPr>
+        <w:t>:</w:t>
+      </w:r>
+    </w:p>
+    <w:p>
+      <w:pPr>
+        <w:jc w:val="both"/>
+        <w:rPr>
+          <w:rFonts w:ascii="Times New Roman" w:hAnsi="Times New Roman" w:cs="Times New Roman"/>
+          <w:i/>
+          <w:iCs/>
+          <w:u w:val="single"/>
+        </w:rPr>
+      </w:pPr>
+      <w:r>
+        <w:rPr>
+          <w:rFonts w:ascii="Times New Roman" w:hAnsi="Times New Roman" w:cs="Times New Roman"/>
+          <w:i/>
+          <w:iCs/>
           <w:u w:val="single"/>
         </w:rPr>
         <w:t>Optimal Contract Design for Efficient Federated Learning with Multi-Dimensional Private Information</w:t>
@@ -131,293 +149,1281 @@
     </w:p>
     <w:p>
       <w:pPr>
-        <w:rPr>
-          <w:sz w:val="24"/>
-          <w:szCs w:val="24"/>
-        </w:rPr>
-      </w:pPr>
-      <w:r>
-        <w:rPr>
-          <w:sz w:val="24"/>
-          <w:szCs w:val="24"/>
+        <w:jc w:val="both"/>
+        <w:rPr>
+          <w:rFonts w:ascii="Times New Roman" w:hAnsi="Times New Roman" w:cs="Times New Roman"/>
+          <w:i/>
+          <w:iCs/>
+          <w:u w:val="single"/>
+        </w:rPr>
+      </w:pPr>
+    </w:p>
+    <w:p>
+      <w:pPr>
+        <w:jc w:val="both"/>
+        <w:rPr>
+          <w:rFonts w:ascii="Times New Roman" w:hAnsi="Times New Roman" w:cs="Times New Roman"/>
+        </w:rPr>
+      </w:pPr>
+      <w:r>
+        <w:rPr>
+          <w:rFonts w:ascii="Times New Roman" w:hAnsi="Times New Roman" w:cs="Times New Roman"/>
         </w:rPr>
         <w:t>Federated Learning is a process where the users train on their local data and combine the predictions, send it to the server and repeat the process to cooperatively train a global learning model.</w:t>
       </w:r>
       <w:r>
         <w:rPr>
-          <w:sz w:val="24"/>
-          <w:szCs w:val="24"/>
+          <w:rFonts w:ascii="Times New Roman" w:hAnsi="Times New Roman" w:cs="Times New Roman"/>
         </w:rPr>
         <w:t xml:space="preserve"> Users only need to send the most updated learning model parameters to the server without revealing their private data.</w:t>
       </w:r>
-    </w:p>
-    <w:p>
-      <w:pPr>
-        <w:rPr>
-          <w:sz w:val="24"/>
-          <w:szCs w:val="24"/>
-        </w:rPr>
-      </w:pPr>
-      <w:r>
-        <w:rPr>
-          <w:sz w:val="24"/>
-          <w:szCs w:val="24"/>
-        </w:rPr>
-        <w:t xml:space="preserve">We got to know how to incentivize users with multi-dimensional private information to participate and train the federated learning model. The authors </w:t>
-      </w:r>
-      <w:r>
-        <w:rPr>
-          <w:sz w:val="24"/>
-          <w:szCs w:val="24"/>
-        </w:rPr>
-        <w:t xml:space="preserve">used the results from related works and found methods to test their contract design in the federated setting.  They proposed an incentive mechanism design with multi-dimensional </w:t>
-      </w:r>
-      <w:r>
-        <w:rPr>
-          <w:sz w:val="24"/>
-          <w:szCs w:val="24"/>
+      <w:r>
+        <w:rPr>
+          <w:rFonts w:ascii="Times New Roman" w:hAnsi="Times New Roman" w:cs="Times New Roman"/>
+        </w:rPr>
+        <w:t xml:space="preserve"> This paper talks about</w:t>
+      </w:r>
+      <w:r>
+        <w:rPr>
+          <w:rFonts w:ascii="Times New Roman" w:hAnsi="Times New Roman" w:cs="Times New Roman"/>
+        </w:rPr>
+        <w:t xml:space="preserve"> how to incentivize users with multi-dimensional private information to participate and train the federated learning model. The authors </w:t>
+      </w:r>
+      <w:r>
+        <w:rPr>
+          <w:rFonts w:ascii="Times New Roman" w:hAnsi="Times New Roman" w:cs="Times New Roman"/>
+        </w:rPr>
+        <w:t>used the results from related works</w:t>
+      </w:r>
+      <w:r>
+        <w:rPr>
+          <w:rFonts w:ascii="Times New Roman" w:hAnsi="Times New Roman" w:cs="Times New Roman"/>
+        </w:rPr>
+        <w:t xml:space="preserve"> [</w:t>
+      </w:r>
+      <w:r>
+        <w:rPr>
+          <w:rFonts w:ascii="Times New Roman" w:hAnsi="Times New Roman" w:cs="Times New Roman"/>
+          <w:i/>
+          <w:iCs/>
+          <w:sz w:val="20"/>
+          <w:szCs w:val="20"/>
+        </w:rPr>
+        <w:t>1</w:t>
+      </w:r>
+      <w:r>
+        <w:rPr>
+          <w:rFonts w:ascii="Times New Roman" w:hAnsi="Times New Roman" w:cs="Times New Roman"/>
+        </w:rPr>
+        <w:t>]</w:t>
+      </w:r>
+      <w:r>
+        <w:rPr>
+          <w:rFonts w:ascii="Times New Roman" w:hAnsi="Times New Roman" w:cs="Times New Roman"/>
+        </w:rPr>
+        <w:t xml:space="preserve"> [</w:t>
+      </w:r>
+      <w:r>
+        <w:rPr>
+          <w:rFonts w:ascii="Times New Roman" w:hAnsi="Times New Roman" w:cs="Times New Roman"/>
+          <w:i/>
+          <w:iCs/>
+          <w:sz w:val="20"/>
+          <w:szCs w:val="20"/>
+        </w:rPr>
+        <w:t>2</w:t>
+      </w:r>
+      <w:r>
+        <w:rPr>
+          <w:rFonts w:ascii="Times New Roman" w:hAnsi="Times New Roman" w:cs="Times New Roman"/>
+        </w:rPr>
+        <w:t>] [</w:t>
+      </w:r>
+      <w:r>
+        <w:rPr>
+          <w:rFonts w:ascii="Times New Roman" w:hAnsi="Times New Roman" w:cs="Times New Roman"/>
+          <w:i/>
+          <w:iCs/>
+          <w:sz w:val="20"/>
+          <w:szCs w:val="20"/>
+        </w:rPr>
+        <w:t>3</w:t>
+      </w:r>
+      <w:r>
+        <w:rPr>
+          <w:rFonts w:ascii="Times New Roman" w:hAnsi="Times New Roman" w:cs="Times New Roman"/>
+        </w:rPr>
+        <w:t>]</w:t>
+      </w:r>
+      <w:r>
+        <w:rPr>
+          <w:rFonts w:ascii="Times New Roman" w:hAnsi="Times New Roman" w:cs="Times New Roman"/>
+        </w:rPr>
+        <w:t xml:space="preserve"> and found methods to test their contract design in the federated setting.</w:t>
+      </w:r>
+      <w:r>
+        <w:rPr>
+          <w:rFonts w:ascii="Times New Roman" w:hAnsi="Times New Roman" w:cs="Times New Roman"/>
+        </w:rPr>
+        <w:t xml:space="preserve"> In the related works incentive mechanisms were not devised so the authors </w:t>
+      </w:r>
+      <w:r>
+        <w:rPr>
+          <w:rFonts w:ascii="Times New Roman" w:hAnsi="Times New Roman" w:cs="Times New Roman"/>
+        </w:rPr>
+        <w:t xml:space="preserve">proposed an incentive mechanism design with multi-dimensional </w:t>
+      </w:r>
+      <w:r>
+        <w:rPr>
+          <w:rFonts w:ascii="Times New Roman" w:hAnsi="Times New Roman" w:cs="Times New Roman"/>
         </w:rPr>
         <w:t>private</w:t>
       </w:r>
       <w:r>
         <w:rPr>
-          <w:sz w:val="24"/>
-          <w:szCs w:val="24"/>
+          <w:rFonts w:ascii="Times New Roman" w:hAnsi="Times New Roman" w:cs="Times New Roman"/>
         </w:rPr>
         <w:t xml:space="preserve"> information. In this method </w:t>
       </w:r>
       <w:r>
         <w:rPr>
-          <w:sz w:val="24"/>
-          <w:szCs w:val="24"/>
-        </w:rPr>
-        <w:t xml:space="preserve">incentives are provided according to the type and quantity of the private information the user is sharing along with that the model also considers different levels of asymmetry before providing the user with incentive. The authors tried to find the optimal solution with the given incomplete private information. In this mechanism they summarized the user’s multi-dimensional private information with a single dimension. For example, if the user’s data consist </w:t>
-      </w:r>
-      <w:r>
-        <w:rPr>
-          <w:sz w:val="24"/>
-          <w:szCs w:val="24"/>
-        </w:rPr>
-        <w:t>of some symptoms like chest pain, blocked arteries and weight gain then a single dimension of this can be heart disease.</w:t>
-      </w:r>
-    </w:p>
-    <w:p>
-      <w:pPr>
-        <w:rPr>
-          <w:sz w:val="24"/>
-          <w:szCs w:val="24"/>
-        </w:rPr>
-      </w:pPr>
-      <w:r>
-        <w:rPr>
-          <w:sz w:val="24"/>
-          <w:szCs w:val="24"/>
+          <w:rFonts w:ascii="Times New Roman" w:hAnsi="Times New Roman" w:cs="Times New Roman"/>
+        </w:rPr>
+        <w:t xml:space="preserve">incentives are provided according to the type and quantity of the private information the user is sharing along with that the model also considers different levels of asymmetry before providing the user with </w:t>
+      </w:r>
+      <w:r>
+        <w:rPr>
+          <w:rFonts w:ascii="Times New Roman" w:hAnsi="Times New Roman" w:cs="Times New Roman"/>
+        </w:rPr>
+        <w:t xml:space="preserve">the </w:t>
+      </w:r>
+      <w:r>
+        <w:rPr>
+          <w:rFonts w:ascii="Times New Roman" w:hAnsi="Times New Roman" w:cs="Times New Roman"/>
+        </w:rPr>
+        <w:t>incentive. The authors tried to find the optimal solution with the given incomplete private information. In this mechanism they summarized the user’s multi-dimensional private information with a single dimension.</w:t>
+      </w:r>
+      <w:r>
+        <w:rPr>
+          <w:rFonts w:ascii="Times New Roman" w:hAnsi="Times New Roman" w:cs="Times New Roman"/>
+        </w:rPr>
+        <w:t xml:space="preserve"> </w:t>
+      </w:r>
+      <w:r>
+        <w:rPr>
+          <w:rFonts w:ascii="Times New Roman" w:hAnsi="Times New Roman" w:cs="Times New Roman"/>
         </w:rPr>
         <w:t xml:space="preserve">The authors have designed incentive mechanisms with users for both IID (Independent and Identical Distribution) data and non-IID data. To propose the incentives mechanisms, they have considered three scenarios where they have weakly incomplete </w:t>
       </w:r>
       <w:r>
         <w:rPr>
-          <w:sz w:val="24"/>
-          <w:szCs w:val="24"/>
+          <w:rFonts w:ascii="Times New Roman" w:hAnsi="Times New Roman" w:cs="Times New Roman"/>
         </w:rPr>
         <w:t xml:space="preserve">information scenario where the server knows the total number of users and the specific number of each user but does not know which user belong to which type, a strongly incomplete scenario where the server </w:t>
       </w:r>
       <w:r>
         <w:rPr>
-          <w:sz w:val="24"/>
-          <w:szCs w:val="24"/>
+          <w:rFonts w:ascii="Times New Roman" w:hAnsi="Times New Roman" w:cs="Times New Roman"/>
         </w:rPr>
         <w:t>knows the total number of users and the distribution of the user types but do not the specific number of each user, and a complete information scenario where the server knows each user’s type. Using these scenarios and the data types the authors were able to identify a way to summarize users’ multi-dimensional private information with a one-dimensional metric as well as they were able to provide us with the effect of information asymmetry levels.</w:t>
       </w:r>
     </w:p>
     <w:p>
       <w:pPr>
-        <w:rPr>
-          <w:sz w:val="24"/>
-          <w:szCs w:val="24"/>
-        </w:rPr>
-      </w:pPr>
-    </w:p>
-    <w:p>
-      <w:pPr>
-        <w:rPr>
-          <w:sz w:val="24"/>
-          <w:szCs w:val="24"/>
-        </w:rPr>
-      </w:pPr>
-    </w:p>
-    <w:p>
-      <w:pPr>
-        <w:rPr>
-          <w:sz w:val="24"/>
-          <w:szCs w:val="24"/>
-          <w:u w:val="single"/>
-        </w:rPr>
-      </w:pPr>
-      <w:r>
-        <w:rPr>
-          <w:sz w:val="24"/>
-          <w:szCs w:val="24"/>
+        <w:jc w:val="both"/>
+        <w:rPr>
+          <w:rFonts w:ascii="Times New Roman" w:hAnsi="Times New Roman" w:cs="Times New Roman"/>
+          <w:i/>
+          <w:iCs/>
+        </w:rPr>
+      </w:pPr>
+    </w:p>
+    <w:p>
+      <w:pPr>
+        <w:jc w:val="both"/>
+        <w:rPr>
+          <w:rFonts w:ascii="Times New Roman" w:hAnsi="Times New Roman" w:cs="Times New Roman"/>
+          <w:i/>
+          <w:iCs/>
+        </w:rPr>
+      </w:pPr>
+    </w:p>
+    <w:p>
+      <w:pPr>
+        <w:jc w:val="both"/>
+        <w:rPr>
+          <w:rFonts w:ascii="Times New Roman" w:hAnsi="Times New Roman" w:cs="Times New Roman"/>
+          <w:i/>
+          <w:iCs/>
+          <w:u w:val="single"/>
+        </w:rPr>
+      </w:pPr>
+      <w:r>
+        <w:rPr>
+          <w:rFonts w:ascii="Times New Roman" w:hAnsi="Times New Roman" w:cs="Times New Roman"/>
+          <w:i/>
+          <w:iCs/>
           <w:u w:val="single"/>
         </w:rPr>
         <w:t>Learning based Incentive Mechanism for Federated Learning</w:t>
       </w:r>
     </w:p>
     <w:p>
-      <w:r>
+      <w:pPr>
+        <w:jc w:val="both"/>
+        <w:rPr>
+          <w:rFonts w:ascii="Times New Roman" w:hAnsi="Times New Roman" w:cs="Times New Roman"/>
+        </w:rPr>
+      </w:pPr>
+    </w:p>
+    <w:p>
+      <w:pPr>
+        <w:jc w:val="both"/>
+        <w:rPr>
+          <w:rFonts w:ascii="Times New Roman" w:hAnsi="Times New Roman" w:cs="Times New Roman"/>
+        </w:rPr>
+      </w:pPr>
+      <w:r>
+        <w:rPr>
+          <w:rFonts w:ascii="Times New Roman" w:hAnsi="Times New Roman" w:cs="Times New Roman"/>
+        </w:rPr>
         <w:t>In this paper the authors find an incentive-based mechanism for federated learning that motivates edge nodes to contribute to the model training. The authors have made a Deep Reinforcement Learning-based incentive mechanism to determine the optimal strategy.</w:t>
       </w:r>
       <w:r>
+        <w:rPr>
+          <w:rFonts w:ascii="Times New Roman" w:hAnsi="Times New Roman" w:cs="Times New Roman"/>
+        </w:rPr>
         <w:t xml:space="preserve"> </w:t>
       </w:r>
       <w:r>
-        <w:t>A major problem faced by FL is to incentivize people to join FL by contributing their computation power and data. For this a solution can, be to reward the participants according to their contributions. This solution though has some difficulties and is unfit in FL, one of the reasons for this solution being unfit in FL is that the relationship between the model accuracy and the amount of training data is nonlinear. The model accuracy depends on the model complexity and data quality and cannot be predicted in advance. Without the accurate predictions the previous used incentive mechanisms could not correctively reward participants, leading to financial loss or low participation rate.</w:t>
-      </w:r>
-      <w:r>
+        <w:rPr>
+          <w:rFonts w:ascii="Times New Roman" w:hAnsi="Times New Roman" w:cs="Times New Roman"/>
+        </w:rPr>
+        <w:t xml:space="preserve">A major problem faced by </w:t>
+      </w:r>
+      <w:r>
+        <w:rPr>
+          <w:rFonts w:ascii="Times New Roman" w:hAnsi="Times New Roman" w:cs="Times New Roman"/>
+        </w:rPr>
+        <w:t xml:space="preserve">federated learning </w:t>
+      </w:r>
+      <w:r>
+        <w:rPr>
+          <w:rFonts w:ascii="Times New Roman" w:hAnsi="Times New Roman" w:cs="Times New Roman"/>
+        </w:rPr>
+        <w:t xml:space="preserve">is to incentivize people to </w:t>
+      </w:r>
+      <w:r>
+        <w:rPr>
+          <w:rFonts w:ascii="Times New Roman" w:hAnsi="Times New Roman" w:cs="Times New Roman"/>
+        </w:rPr>
+        <w:t xml:space="preserve">join federated learning </w:t>
+      </w:r>
+      <w:r>
+        <w:rPr>
+          <w:rFonts w:ascii="Times New Roman" w:hAnsi="Times New Roman" w:cs="Times New Roman"/>
+        </w:rPr>
+        <w:t xml:space="preserve">by contributing their computation power and data. For this a solution </w:t>
+      </w:r>
+      <w:r>
+        <w:rPr>
+          <w:rFonts w:ascii="Times New Roman" w:hAnsi="Times New Roman" w:cs="Times New Roman"/>
+        </w:rPr>
+        <w:t xml:space="preserve">was proposed by other researchers </w:t>
+      </w:r>
+      <w:r>
+        <w:rPr>
+          <w:rFonts w:ascii="Times New Roman" w:hAnsi="Times New Roman" w:cs="Times New Roman"/>
+        </w:rPr>
+        <w:t xml:space="preserve">to reward the participants according to their contributions. This solution though has some difficulties and is unfit </w:t>
+      </w:r>
+      <w:r>
+        <w:rPr>
+          <w:rFonts w:ascii="Times New Roman" w:hAnsi="Times New Roman" w:cs="Times New Roman"/>
+        </w:rPr>
+        <w:t>in federated learning,</w:t>
+      </w:r>
+      <w:r>
+        <w:rPr>
+          <w:rFonts w:ascii="Times New Roman" w:hAnsi="Times New Roman" w:cs="Times New Roman"/>
+        </w:rPr>
+        <w:t xml:space="preserve"> one of the reasons for this solution being unfit </w:t>
+      </w:r>
+      <w:r>
+        <w:rPr>
+          <w:rFonts w:ascii="Times New Roman" w:hAnsi="Times New Roman" w:cs="Times New Roman"/>
+        </w:rPr>
+        <w:t xml:space="preserve">in federated learning </w:t>
+      </w:r>
+      <w:r>
+        <w:rPr>
+          <w:rFonts w:ascii="Times New Roman" w:hAnsi="Times New Roman" w:cs="Times New Roman"/>
+        </w:rPr>
+        <w:t>is that the relationship between the model accuracy and the amount of training data is nonlinear. The model accuracy depends on the model complexity and data quality and cannot be predicted in advance. Without the accurate predictions the previous used incentive mechanisms could not correctively reward participants, leading to financial loss or low participation rate</w:t>
+      </w:r>
+      <w:r>
+        <w:rPr>
+          <w:rFonts w:ascii="Times New Roman" w:hAnsi="Times New Roman" w:cs="Times New Roman"/>
+        </w:rPr>
+        <w:t xml:space="preserve"> (work can be seen in </w:t>
+      </w:r>
+      <w:r>
+        <w:rPr>
+          <w:rFonts w:ascii="Times New Roman" w:hAnsi="Times New Roman" w:cs="Times New Roman"/>
+        </w:rPr>
+        <w:t>[</w:t>
+      </w:r>
+      <w:r>
+        <w:rPr>
+          <w:rFonts w:ascii="Times New Roman" w:hAnsi="Times New Roman" w:cs="Times New Roman"/>
+          <w:i/>
+          <w:iCs/>
+          <w:sz w:val="20"/>
+          <w:szCs w:val="20"/>
+        </w:rPr>
+        <w:t>4</w:t>
+      </w:r>
+      <w:r>
+        <w:rPr>
+          <w:rFonts w:ascii="Times New Roman" w:hAnsi="Times New Roman" w:cs="Times New Roman"/>
+        </w:rPr>
+        <w:t>] [</w:t>
+      </w:r>
+      <w:r>
+        <w:rPr>
+          <w:rFonts w:ascii="Times New Roman" w:hAnsi="Times New Roman" w:cs="Times New Roman"/>
+          <w:i/>
+          <w:iCs/>
+          <w:sz w:val="20"/>
+          <w:szCs w:val="20"/>
+        </w:rPr>
+        <w:t>5</w:t>
+      </w:r>
+      <w:r>
+        <w:rPr>
+          <w:rFonts w:ascii="Times New Roman" w:hAnsi="Times New Roman" w:cs="Times New Roman"/>
+        </w:rPr>
+        <w:t>]</w:t>
+      </w:r>
+      <w:r>
+        <w:rPr>
+          <w:rFonts w:ascii="Times New Roman" w:hAnsi="Times New Roman" w:cs="Times New Roman"/>
+        </w:rPr>
+        <w:t xml:space="preserve">). </w:t>
+      </w:r>
+    </w:p>
+    <w:p>
+      <w:pPr>
+        <w:jc w:val="both"/>
+        <w:rPr>
+          <w:rFonts w:ascii="Times New Roman" w:hAnsi="Times New Roman" w:cs="Times New Roman"/>
+        </w:rPr>
+      </w:pPr>
+      <w:r>
+        <w:rPr>
+          <w:rFonts w:ascii="Times New Roman" w:hAnsi="Times New Roman" w:cs="Times New Roman"/>
+        </w:rPr>
+        <w:lastRenderedPageBreak/>
+        <w:t xml:space="preserve">The authors have proposed a new incentive mechanism that integrates mode </w:t>
+      </w:r>
+      <w:r>
+        <w:rPr>
+          <w:rFonts w:ascii="Times New Roman" w:hAnsi="Times New Roman" w:cs="Times New Roman"/>
+        </w:rPr>
+        <w:t>updating</w:t>
+      </w:r>
+      <w:r>
+        <w:rPr>
+          <w:rFonts w:ascii="Times New Roman" w:hAnsi="Times New Roman" w:cs="Times New Roman"/>
+        </w:rPr>
+        <w:t xml:space="preserve"> using fresh data for federated learning in IoT applications which usually includes a parameter server which resides in the cloud and some edge nodes which is in charge of some IoT device. The parameter server aims to minimize the total reward, while each edge node maximizes the revenue which is the difference of the reward received from the parameter server and the cost of data collection, model training.</w:t>
+      </w:r>
+      <w:r>
+        <w:rPr>
+          <w:rFonts w:ascii="Times New Roman" w:hAnsi="Times New Roman" w:cs="Times New Roman"/>
+        </w:rPr>
         <w:t xml:space="preserve"> </w:t>
       </w:r>
       <w:r>
-        <w:t xml:space="preserve">The authors have proposed a new incentive mechanism that integrates mode </w:t>
-      </w:r>
-      <w:r>
-        <w:t>updating</w:t>
-      </w:r>
-      <w:r>
-        <w:t xml:space="preserve"> using fresh data for federated learning in IoT applications which usually includes a parameter server which resides in the cloud and some edge nodes which is in charge of some IoT device. The parameter server aims to minimize the total reward, while each edge node maximizes the revenue which is the difference of the reward received from the parameter server and the cost of data collection, model training.</w:t>
-      </w:r>
-      <w:r>
+        <w:rPr>
+          <w:rFonts w:ascii="Times New Roman" w:hAnsi="Times New Roman" w:cs="Times New Roman"/>
+        </w:rPr>
+        <w:t>The author has then proposed a D</w:t>
+      </w:r>
+      <w:r>
+        <w:rPr>
+          <w:rFonts w:ascii="Times New Roman" w:hAnsi="Times New Roman" w:cs="Times New Roman"/>
+        </w:rPr>
+        <w:t>eep Reinforcement Learning</w:t>
+      </w:r>
+      <w:r>
+        <w:rPr>
+          <w:rFonts w:ascii="Times New Roman" w:hAnsi="Times New Roman" w:cs="Times New Roman"/>
+        </w:rPr>
+        <w:t xml:space="preserve"> based incentive mechanism without any prior information. For this they have introduced a basic learning mechanism of</w:t>
+      </w:r>
+      <w:r>
+        <w:rPr>
+          <w:rFonts w:ascii="Times New Roman" w:hAnsi="Times New Roman" w:cs="Times New Roman"/>
+        </w:rPr>
         <w:t xml:space="preserve"> </w:t>
       </w:r>
       <w:r>
-        <w:t>The author has then proposed a D</w:t>
-      </w:r>
-      <w:r>
-        <w:t>eep Reinforcement Learning</w:t>
-      </w:r>
-      <w:r>
-        <w:t xml:space="preserve"> based incentive mechanism without any prior information. For this they have introduced a basic learning mechanism of</w:t>
-      </w:r>
-      <w:r>
+        <w:rPr>
+          <w:rFonts w:ascii="Times New Roman" w:hAnsi="Times New Roman" w:cs="Times New Roman"/>
+        </w:rPr>
+        <w:t>applying</w:t>
+      </w:r>
+      <w:r>
+        <w:rPr>
+          <w:rFonts w:ascii="Times New Roman" w:hAnsi="Times New Roman" w:cs="Times New Roman"/>
+        </w:rPr>
         <w:t xml:space="preserve"> </w:t>
       </w:r>
       <w:r>
-        <w:t>applying</w:t>
-      </w:r>
-      <w:r>
+        <w:rPr>
+          <w:rFonts w:ascii="Times New Roman" w:hAnsi="Times New Roman" w:cs="Times New Roman"/>
+        </w:rPr>
+        <w:t xml:space="preserve">Deep Reinforcement Learning into the decentralized incentive mechanism design problem. In this the </w:t>
+      </w:r>
+      <w:r>
+        <w:rPr>
+          <w:rFonts w:ascii="Times New Roman" w:hAnsi="Times New Roman" w:cs="Times New Roman"/>
+        </w:rPr>
+        <w:t>model</w:t>
+      </w:r>
+      <w:r>
+        <w:rPr>
+          <w:rFonts w:ascii="Times New Roman" w:hAnsi="Times New Roman" w:cs="Times New Roman"/>
+        </w:rPr>
         <w:t xml:space="preserve"> </w:t>
       </w:r>
       <w:r>
-        <w:t xml:space="preserve">Deep Reinforcement Learning into the decentralized incentive mechanism design problem. In this the </w:t>
-      </w:r>
-      <w:r>
-        <w:t>model</w:t>
-      </w:r>
-      <w:r>
+        <w:rPr>
+          <w:rFonts w:ascii="Times New Roman" w:hAnsi="Times New Roman" w:cs="Times New Roman"/>
+        </w:rPr>
+        <w:t xml:space="preserve">learns a general action decision from past experience based in the current state and the reward. </w:t>
+      </w:r>
+      <w:r>
+        <w:rPr>
+          <w:rFonts w:ascii="Times New Roman" w:hAnsi="Times New Roman" w:cs="Times New Roman"/>
+        </w:rPr>
+        <w:t xml:space="preserve">The authors have proposed that the incentive mechanism can motivate the edge nodes to participate in the federated learning training. The </w:t>
+      </w:r>
+      <w:r>
+        <w:rPr>
+          <w:rFonts w:ascii="Times New Roman" w:hAnsi="Times New Roman" w:cs="Times New Roman"/>
+        </w:rPr>
+        <w:t xml:space="preserve">deep reinforcement learning </w:t>
+      </w:r>
+      <w:r>
+        <w:rPr>
+          <w:rFonts w:ascii="Times New Roman" w:hAnsi="Times New Roman" w:cs="Times New Roman"/>
+        </w:rPr>
+        <w:t xml:space="preserve">based incentive mechanism as used by the authors can learn the optimal strategies for the parameter server and edge nodes. On applying this mechanism, the authors were able to observe that the parameter server decreases its payment as the training cost increases. If the training cost is less </w:t>
+      </w:r>
+      <w:r>
+        <w:rPr>
+          <w:rFonts w:ascii="Times New Roman" w:hAnsi="Times New Roman" w:cs="Times New Roman"/>
+        </w:rPr>
+        <w:t>than</w:t>
+      </w:r>
+      <w:r>
+        <w:rPr>
+          <w:rFonts w:ascii="Times New Roman" w:hAnsi="Times New Roman" w:cs="Times New Roman"/>
+        </w:rPr>
+        <w:t xml:space="preserve"> the server will be able to incentivize each node better. We also observed that the participation level of each node decreases as the training cost increases. Another observation that is made is that when the parameter server increases its payment to incentivize mode edge nodes, it leads to competition between the nodes so for th</w:t>
+      </w:r>
+      <w:r>
+        <w:rPr>
+          <w:rFonts w:ascii="Times New Roman" w:hAnsi="Times New Roman" w:cs="Times New Roman"/>
+        </w:rPr>
+        <w:t>ey came up a</w:t>
+      </w:r>
+      <w:r>
+        <w:rPr>
+          <w:rFonts w:ascii="Times New Roman" w:hAnsi="Times New Roman" w:cs="Times New Roman"/>
+        </w:rPr>
+        <w:t xml:space="preserve"> solution that each edge node receives less reward from the parameter server.</w:t>
+      </w:r>
+      <w:r>
+        <w:rPr>
+          <w:rFonts w:ascii="Times New Roman" w:hAnsi="Times New Roman" w:cs="Times New Roman"/>
+        </w:rPr>
+        <w:t xml:space="preserve"> This paper was thus results in providing a better incentive mechanism </w:t>
+      </w:r>
+      <w:r>
+        <w:rPr>
+          <w:rFonts w:ascii="Times New Roman" w:hAnsi="Times New Roman" w:cs="Times New Roman"/>
+        </w:rPr>
+        <w:t>using Deep</w:t>
+      </w:r>
+      <w:r>
+        <w:rPr>
+          <w:rFonts w:ascii="Times New Roman" w:hAnsi="Times New Roman" w:cs="Times New Roman"/>
+        </w:rPr>
+        <w:t xml:space="preserve"> Reinforcement Learning</w:t>
+      </w:r>
+      <w:r>
+        <w:rPr>
+          <w:rFonts w:ascii="Times New Roman" w:hAnsi="Times New Roman" w:cs="Times New Roman"/>
+        </w:rPr>
+        <w:t>.</w:t>
+      </w:r>
+    </w:p>
+    <w:p>
+      <w:pPr>
+        <w:jc w:val="both"/>
+        <w:rPr>
+          <w:rFonts w:ascii="Times New Roman" w:hAnsi="Times New Roman" w:cs="Times New Roman"/>
+        </w:rPr>
+      </w:pPr>
+    </w:p>
+    <w:p>
+      <w:pPr>
+        <w:jc w:val="both"/>
+        <w:rPr>
+          <w:rFonts w:ascii="Times New Roman" w:hAnsi="Times New Roman" w:cs="Times New Roman"/>
+          <w:u w:val="single"/>
+        </w:rPr>
+      </w:pPr>
+      <w:r>
+        <w:rPr>
+          <w:rFonts w:ascii="Times New Roman" w:hAnsi="Times New Roman" w:cs="Times New Roman"/>
+          <w:u w:val="single"/>
+        </w:rPr>
+        <w:t>DATASETS</w:t>
+      </w:r>
+      <w:r>
+        <w:rPr>
+          <w:rFonts w:ascii="Times New Roman" w:hAnsi="Times New Roman" w:cs="Times New Roman"/>
+          <w:u w:val="single"/>
+        </w:rPr>
+        <w:t xml:space="preserve"> USED IN THE RESEARCH PAPERS</w:t>
+      </w:r>
+      <w:r>
+        <w:rPr>
+          <w:rFonts w:ascii="Times New Roman" w:hAnsi="Times New Roman" w:cs="Times New Roman"/>
+          <w:u w:val="single"/>
+        </w:rPr>
+        <w:t>:</w:t>
+      </w:r>
+    </w:p>
+    <w:p>
+      <w:pPr>
+        <w:jc w:val="both"/>
+        <w:rPr>
+          <w:rFonts w:ascii="Times New Roman" w:hAnsi="Times New Roman" w:cs="Times New Roman"/>
+          <w:u w:val="single"/>
+        </w:rPr>
+      </w:pPr>
+    </w:p>
+    <w:p>
+      <w:pPr>
+        <w:pStyle w:val="ListParagraph"/>
+        <w:numPr>
+          <w:ilvl w:val="0"/>
+          <w:numId w:val="6"/>
+        </w:numPr>
+        <w:jc w:val="both"/>
+        <w:rPr>
+          <w:rFonts w:ascii="Times New Roman" w:hAnsi="Times New Roman" w:cs="Times New Roman"/>
+        </w:rPr>
+      </w:pPr>
+      <w:r>
+        <w:rPr>
+          <w:rFonts w:ascii="Times New Roman" w:hAnsi="Times New Roman" w:cs="Times New Roman"/>
+          <w:i/>
+          <w:iCs/>
+          <w:u w:val="single"/>
+        </w:rPr>
+        <w:t xml:space="preserve">CIFAR-10 </w:t>
+      </w:r>
+      <w:r>
+        <w:rPr>
+          <w:rFonts w:ascii="Times New Roman" w:hAnsi="Times New Roman" w:cs="Times New Roman"/>
+          <w:i/>
+          <w:iCs/>
+          <w:u w:val="single"/>
+        </w:rPr>
+        <w:t>dataset</w:t>
+      </w:r>
+      <w:r>
+        <w:rPr>
+          <w:rFonts w:ascii="Times New Roman" w:hAnsi="Times New Roman" w:cs="Times New Roman"/>
+          <w:u w:val="single"/>
+        </w:rPr>
+        <w:t xml:space="preserve">: </w:t>
+      </w:r>
+      <w:r>
+        <w:rPr>
+          <w:rFonts w:ascii="Times New Roman" w:hAnsi="Times New Roman" w:cs="Times New Roman"/>
+        </w:rPr>
+        <w:t xml:space="preserve">The CIFAR-10 </w:t>
+      </w:r>
+      <w:r>
+        <w:rPr>
+          <w:rFonts w:ascii="Times New Roman" w:hAnsi="Times New Roman" w:cs="Times New Roman"/>
+        </w:rPr>
+        <w:t xml:space="preserve">is an object detection </w:t>
+      </w:r>
+      <w:r>
+        <w:rPr>
+          <w:rFonts w:ascii="Times New Roman" w:hAnsi="Times New Roman" w:cs="Times New Roman"/>
+        </w:rPr>
+        <w:t>data</w:t>
+      </w:r>
+      <w:r>
+        <w:rPr>
+          <w:rFonts w:ascii="Times New Roman" w:hAnsi="Times New Roman" w:cs="Times New Roman"/>
+        </w:rPr>
+        <w:t>set that</w:t>
+      </w:r>
+      <w:r>
+        <w:rPr>
+          <w:rFonts w:ascii="Times New Roman" w:hAnsi="Times New Roman" w:cs="Times New Roman"/>
+        </w:rPr>
+        <w:t xml:space="preserve"> consists of 60,000 32x32 </w:t>
+      </w:r>
+      <w:r>
+        <w:rPr>
+          <w:rFonts w:ascii="Times New Roman" w:hAnsi="Times New Roman" w:cs="Times New Roman"/>
+        </w:rPr>
+        <w:t>colour</w:t>
+      </w:r>
+      <w:r>
+        <w:rPr>
+          <w:rFonts w:ascii="Times New Roman" w:hAnsi="Times New Roman" w:cs="Times New Roman"/>
+        </w:rPr>
+        <w:t xml:space="preserve"> images in 10 classes, with 6000 images per class. There are 50,000 training images and 10,000 test images in the official data.</w:t>
+      </w:r>
+    </w:p>
+    <w:p>
+      <w:pPr>
+        <w:pStyle w:val="ListParagraph"/>
+        <w:jc w:val="both"/>
+        <w:rPr>
+          <w:rFonts w:ascii="Times New Roman" w:hAnsi="Times New Roman" w:cs="Times New Roman"/>
+        </w:rPr>
+      </w:pPr>
+    </w:p>
+    <w:p>
+      <w:pPr>
+        <w:pStyle w:val="ListParagraph"/>
+        <w:numPr>
+          <w:ilvl w:val="0"/>
+          <w:numId w:val="6"/>
+        </w:numPr>
+        <w:jc w:val="both"/>
+        <w:rPr>
+          <w:rFonts w:ascii="Times New Roman" w:hAnsi="Times New Roman" w:cs="Times New Roman"/>
+        </w:rPr>
+      </w:pPr>
+      <w:r>
+        <w:rPr>
+          <w:rFonts w:ascii="Times New Roman" w:hAnsi="Times New Roman" w:cs="Times New Roman"/>
+          <w:i/>
+          <w:iCs/>
+          <w:u w:val="single"/>
+        </w:rPr>
+        <w:t>MNIST dataset</w:t>
+      </w:r>
+      <w:r>
+        <w:rPr>
+          <w:rFonts w:ascii="Times New Roman" w:hAnsi="Times New Roman" w:cs="Times New Roman"/>
+          <w:u w:val="single"/>
+        </w:rPr>
+        <w:t>:</w:t>
+      </w:r>
+      <w:r>
+        <w:rPr>
+          <w:rFonts w:ascii="Times New Roman" w:hAnsi="Times New Roman" w:cs="Times New Roman"/>
+        </w:rPr>
+        <w:t xml:space="preserve"> MNIST is a dataset that consists of handwritten digits. It is a dataset of 60,000 small square 28×28-pixel grayscale images of handwritten single digits between 0 and 9.</w:t>
+      </w:r>
+    </w:p>
+    <w:p>
+      <w:pPr>
+        <w:jc w:val="both"/>
+        <w:rPr>
+          <w:rFonts w:ascii="Times New Roman" w:hAnsi="Times New Roman" w:cs="Times New Roman"/>
+        </w:rPr>
+      </w:pPr>
+    </w:p>
+    <w:p>
+      <w:pPr>
+        <w:jc w:val="both"/>
+        <w:rPr>
+          <w:rFonts w:ascii="Times New Roman" w:hAnsi="Times New Roman" w:cs="Times New Roman"/>
+        </w:rPr>
+      </w:pPr>
+    </w:p>
+    <w:p>
+      <w:pPr>
+        <w:jc w:val="both"/>
+        <w:rPr>
+          <w:rFonts w:ascii="Times New Roman" w:hAnsi="Times New Roman" w:cs="Times New Roman"/>
+          <w:u w:val="single"/>
+        </w:rPr>
+      </w:pPr>
+      <w:r>
+        <w:rPr>
+          <w:rFonts w:ascii="Times New Roman" w:hAnsi="Times New Roman" w:cs="Times New Roman"/>
+          <w:u w:val="single"/>
+        </w:rPr>
+        <w:t xml:space="preserve">IMPLEMENTATION OF PAPER </w:t>
+      </w:r>
+    </w:p>
+    <w:p>
+      <w:pPr>
+        <w:jc w:val="both"/>
+        <w:rPr>
+          <w:rFonts w:ascii="Times New Roman" w:hAnsi="Times New Roman" w:cs="Times New Roman"/>
+          <w:u w:val="single"/>
+        </w:rPr>
+      </w:pPr>
+      <w:r>
+        <w:rPr>
+          <w:rFonts w:ascii="Times New Roman" w:hAnsi="Times New Roman" w:cs="Times New Roman"/>
+          <w:i/>
+          <w:iCs/>
+          <w:u w:val="single"/>
+        </w:rPr>
+        <w:t>Optimal Contract Design for Efficient Federated Learning with Multi-Dimensional Private Information</w:t>
+      </w:r>
+      <w:r>
+        <w:rPr>
+          <w:rFonts w:ascii="Times New Roman" w:hAnsi="Times New Roman" w:cs="Times New Roman"/>
+          <w:u w:val="single"/>
+        </w:rPr>
+        <w:t>.</w:t>
+      </w:r>
+    </w:p>
+    <w:p>
+      <w:pPr>
+        <w:jc w:val="both"/>
+        <w:rPr>
+          <w:rFonts w:ascii="Times New Roman" w:hAnsi="Times New Roman" w:cs="Times New Roman"/>
+        </w:rPr>
+      </w:pPr>
+      <w:r>
+        <w:rPr>
+          <w:rFonts w:ascii="Times New Roman" w:hAnsi="Times New Roman" w:cs="Times New Roman"/>
+        </w:rPr>
+        <w:t>The authors wanted to identify a way to summarize users’ multi-dimensional private information with a one-dimensional metric in a federated setting.  To do so they devised a synchronous federated learning algorithm which is very powerful and effective</w:t>
+      </w:r>
+      <w:r>
+        <w:rPr>
+          <w:rFonts w:ascii="Times New Roman" w:hAnsi="Times New Roman" w:cs="Times New Roman"/>
+        </w:rPr>
+        <w:t xml:space="preserve">. </w:t>
+      </w:r>
+      <w:r>
+        <w:rPr>
+          <w:rFonts w:ascii="Times New Roman" w:hAnsi="Times New Roman" w:cs="Times New Roman"/>
+        </w:rPr>
+        <w:t>The algorithm works in such a way that it takes the multi-dimensional data from the user along with some other parameter and gives a model parameter in return which is executed by the server.</w:t>
+      </w:r>
+      <w:r>
+        <w:rPr>
+          <w:rFonts w:ascii="Times New Roman" w:hAnsi="Times New Roman" w:cs="Times New Roman"/>
+        </w:rPr>
+        <w:t xml:space="preserve"> This algorithm can be illustrated using some real-life examples:</w:t>
+      </w:r>
+    </w:p>
+    <w:p>
+      <w:pPr>
+        <w:pStyle w:val="ListParagraph"/>
+        <w:numPr>
+          <w:ilvl w:val="0"/>
+          <w:numId w:val="7"/>
+        </w:numPr>
+        <w:jc w:val="both"/>
+        <w:rPr>
+          <w:rFonts w:ascii="Times New Roman" w:hAnsi="Times New Roman" w:cs="Times New Roman"/>
+        </w:rPr>
+      </w:pPr>
+      <w:r>
+        <w:rPr>
+          <w:rFonts w:ascii="Times New Roman" w:hAnsi="Times New Roman" w:cs="Times New Roman"/>
+        </w:rPr>
+        <w:t>If we have user’s multi-dimensional private information that contains of their date of birth, address and name this can be summarized into a single dimension which can be Aadhar.</w:t>
+      </w:r>
+    </w:p>
+    <w:p>
+      <w:pPr>
+        <w:pStyle w:val="ListParagraph"/>
+        <w:jc w:val="both"/>
+        <w:rPr>
+          <w:rFonts w:ascii="Times New Roman" w:hAnsi="Times New Roman" w:cs="Times New Roman"/>
+        </w:rPr>
+      </w:pPr>
+    </w:p>
+    <w:p>
+      <w:pPr>
+        <w:pStyle w:val="ListParagraph"/>
+        <w:numPr>
+          <w:ilvl w:val="0"/>
+          <w:numId w:val="7"/>
+        </w:numPr>
+        <w:jc w:val="both"/>
+        <w:rPr>
+          <w:rFonts w:ascii="Times New Roman" w:hAnsi="Times New Roman" w:cs="Times New Roman"/>
+        </w:rPr>
+      </w:pPr>
+      <w:r>
+        <w:rPr>
+          <w:rFonts w:ascii="Times New Roman" w:hAnsi="Times New Roman" w:cs="Times New Roman"/>
+        </w:rPr>
+        <w:t xml:space="preserve">If we were to apply this algorithm in the healthcare sector then a user’s multi-dimensional private information may contain of some symptoms like chest pain, blocked arteries and gained weight this information can also be summarised into </w:t>
+      </w:r>
+      <w:r>
+        <w:rPr>
+          <w:rFonts w:ascii="Times New Roman" w:hAnsi="Times New Roman" w:cs="Times New Roman"/>
+        </w:rPr>
+        <w:t>a single dimension which can be labelled as heart disease.</w:t>
+      </w:r>
+    </w:p>
+    <w:p>
+      <w:pPr>
+        <w:pStyle w:val="ListParagraph"/>
+        <w:rPr>
+          <w:rFonts w:ascii="Times New Roman" w:hAnsi="Times New Roman" w:cs="Times New Roman"/>
+        </w:rPr>
+      </w:pPr>
+    </w:p>
+    <w:p>
+      <w:pPr>
+        <w:jc w:val="both"/>
+        <w:rPr>
+          <w:rFonts w:ascii="Times New Roman" w:hAnsi="Times New Roman" w:cs="Times New Roman"/>
+        </w:rPr>
+      </w:pPr>
+      <w:r>
+        <w:rPr>
+          <w:rFonts w:ascii="Times New Roman" w:hAnsi="Times New Roman" w:cs="Times New Roman"/>
+        </w:rPr>
+        <w:t>This algorithm works for a global setting when the parameters are sent to the server. In the nodal setting where the models are to be trained locally. The authors use mini-batch stochastic gradient decent algorithm to compute and parameters and reward the user accordingly.</w:t>
+      </w:r>
+    </w:p>
+    <w:p>
+      <w:pPr>
+        <w:jc w:val="both"/>
+        <w:rPr>
+          <w:rFonts w:ascii="Times New Roman" w:hAnsi="Times New Roman" w:cs="Times New Roman"/>
+        </w:rPr>
+      </w:pPr>
+    </w:p>
+    <w:p>
+      <w:pPr>
+        <w:jc w:val="both"/>
+        <w:rPr>
+          <w:rFonts w:ascii="Times New Roman" w:hAnsi="Times New Roman" w:cs="Times New Roman"/>
+        </w:rPr>
+      </w:pPr>
+    </w:p>
+    <w:p>
+      <w:pPr>
+        <w:jc w:val="both"/>
+        <w:rPr>
+          <w:rFonts w:ascii="Times New Roman" w:hAnsi="Times New Roman" w:cs="Times New Roman"/>
+          <w:u w:val="single"/>
+        </w:rPr>
+      </w:pPr>
+      <w:r>
+        <w:rPr>
+          <w:rFonts w:ascii="Times New Roman" w:hAnsi="Times New Roman" w:cs="Times New Roman"/>
+          <w:u w:val="single"/>
+        </w:rPr>
+        <w:t>REFERENCES:</w:t>
+      </w:r>
+    </w:p>
+    <w:p>
+      <w:pPr>
+        <w:jc w:val="both"/>
+        <w:rPr>
+          <w:rFonts w:ascii="Times New Roman" w:hAnsi="Times New Roman" w:cs="Times New Roman"/>
+          <w:u w:val="single"/>
+        </w:rPr>
+      </w:pPr>
+    </w:p>
+    <w:p>
+      <w:pPr>
+        <w:jc w:val="both"/>
+        <w:rPr>
+          <w:rFonts w:ascii="Times New Roman" w:hAnsi="Times New Roman" w:cs="Times New Roman"/>
+        </w:rPr>
+      </w:pPr>
+      <w:r>
+        <w:rPr>
+          <w:rFonts w:ascii="Times New Roman" w:hAnsi="Times New Roman" w:cs="Times New Roman"/>
+        </w:rPr>
+        <w:t xml:space="preserve">[1] </w:t>
+      </w:r>
+      <w:r>
+        <w:rPr>
+          <w:rFonts w:ascii="Times New Roman" w:hAnsi="Times New Roman" w:cs="Times New Roman"/>
+        </w:rPr>
+        <w:t xml:space="preserve">Y. Zhao, M. Li, L. Lai, N. </w:t>
+      </w:r>
+      <w:proofErr w:type="spellStart"/>
+      <w:r>
+        <w:rPr>
+          <w:rFonts w:ascii="Times New Roman" w:hAnsi="Times New Roman" w:cs="Times New Roman"/>
+        </w:rPr>
+        <w:t>Suda</w:t>
+      </w:r>
+      <w:proofErr w:type="spellEnd"/>
+      <w:r>
+        <w:rPr>
+          <w:rFonts w:ascii="Times New Roman" w:hAnsi="Times New Roman" w:cs="Times New Roman"/>
+        </w:rPr>
+        <w:t xml:space="preserve">, D. </w:t>
+      </w:r>
+      <w:proofErr w:type="spellStart"/>
+      <w:r>
+        <w:rPr>
+          <w:rFonts w:ascii="Times New Roman" w:hAnsi="Times New Roman" w:cs="Times New Roman"/>
+        </w:rPr>
+        <w:t>Civin</w:t>
+      </w:r>
+      <w:proofErr w:type="spellEnd"/>
+      <w:r>
+        <w:rPr>
+          <w:rFonts w:ascii="Times New Roman" w:hAnsi="Times New Roman" w:cs="Times New Roman"/>
+        </w:rPr>
+        <w:t>, and V. Chandra, “Federated</w:t>
+      </w:r>
+      <w:r>
+        <w:rPr>
+          <w:rFonts w:ascii="Times New Roman" w:hAnsi="Times New Roman" w:cs="Times New Roman"/>
+        </w:rPr>
         <w:t xml:space="preserve"> </w:t>
       </w:r>
       <w:r>
-        <w:t xml:space="preserve">learns a general action decision from past experience based in the current state and the reward. </w:t>
-      </w:r>
-      <w:r>
-        <w:t xml:space="preserve">The authors have proposed that the incentive mechanism can motivate the edge nodes to participate in the federated learning training. The </w:t>
-      </w:r>
-      <w:r>
-        <w:t xml:space="preserve">deep reinforcement learning </w:t>
-      </w:r>
-      <w:r>
-        <w:t xml:space="preserve">based incentive mechanism as used by the authors can learn the optimal strategies for the parameter server and edge nodes. On applying this mechanism, the authors were able to observe that the parameter server decreases its payment as the training cost increases. If the training cost is less </w:t>
-      </w:r>
-      <w:r>
-        <w:t>than</w:t>
-      </w:r>
-      <w:r>
-        <w:t xml:space="preserve"> the server will be able to incentivize each node better. We also observed that the participation level of each node decreases as the training cost increases. Another observation that is made is that when the parameter server increases its payment to incentivize mode edge nodes, it leads to competition between the nodes so for th</w:t>
-      </w:r>
-      <w:r>
-        <w:t>ey came up a</w:t>
-      </w:r>
-      <w:r>
-        <w:t xml:space="preserve"> solution that each edge node receives less reward from the parameter server.</w:t>
-      </w:r>
-      <w:r>
+        <w:rPr>
+          <w:rFonts w:ascii="Times New Roman" w:hAnsi="Times New Roman" w:cs="Times New Roman"/>
+        </w:rPr>
+        <w:t>learning with non-IID</w:t>
+      </w:r>
+      <w:r>
+        <w:rPr>
+          <w:rFonts w:ascii="Times New Roman" w:hAnsi="Times New Roman" w:cs="Times New Roman"/>
+        </w:rPr>
         <w:t xml:space="preserve"> </w:t>
       </w:r>
-    </w:p>
-    <w:p>
-      <w:pPr>
-        <w:rPr>
-          <w:sz w:val="24"/>
-          <w:szCs w:val="24"/>
-        </w:rPr>
-      </w:pPr>
-    </w:p>
-    <w:p>
-      <w:pPr>
-        <w:rPr>
-          <w:sz w:val="28"/>
-          <w:szCs w:val="28"/>
-          <w:u w:val="single"/>
-        </w:rPr>
-      </w:pPr>
-      <w:r>
-        <w:rPr>
-          <w:sz w:val="28"/>
-          <w:szCs w:val="28"/>
-          <w:u w:val="single"/>
-        </w:rPr>
-        <w:t>DATASETS:</w:t>
-      </w:r>
-    </w:p>
-    <w:p>
-      <w:pPr>
-        <w:rPr>
-          <w:sz w:val="24"/>
-          <w:szCs w:val="24"/>
-        </w:rPr>
-      </w:pPr>
-      <w:r>
-        <w:rPr>
-          <w:sz w:val="24"/>
-          <w:szCs w:val="24"/>
-        </w:rPr>
-        <w:t>1.</w:t>
-      </w:r>
-      <w:r>
-        <w:rPr>
-          <w:sz w:val="24"/>
-          <w:szCs w:val="24"/>
-        </w:rPr>
-        <w:t xml:space="preserve">  CIFAR-10 dataset</w:t>
-      </w:r>
-    </w:p>
-    <w:p>
-      <w:pPr>
-        <w:rPr>
-          <w:sz w:val="24"/>
-          <w:szCs w:val="24"/>
-        </w:rPr>
-      </w:pPr>
-      <w:r>
-        <w:rPr>
-          <w:sz w:val="24"/>
-          <w:szCs w:val="24"/>
-        </w:rPr>
-        <w:t>2. MNIST dataset</w:t>
-      </w:r>
-    </w:p>
-    <w:p>
-      <w:pPr>
-        <w:rPr>
-          <w:sz w:val="24"/>
-          <w:szCs w:val="24"/>
-        </w:rPr>
-      </w:pPr>
-    </w:p>
-    <w:p>
-      <w:pPr>
-        <w:rPr>
-          <w:sz w:val="24"/>
-          <w:szCs w:val="24"/>
+      <w:r>
+        <w:rPr>
+          <w:rFonts w:ascii="Times New Roman" w:hAnsi="Times New Roman" w:cs="Times New Roman"/>
+        </w:rPr>
+        <w:t>data,” 2018, arXiv:1806.00582. [Online]. Available:</w:t>
+      </w:r>
+      <w:r>
+        <w:rPr>
+          <w:rFonts w:ascii="Times New Roman" w:hAnsi="Times New Roman" w:cs="Times New Roman"/>
+        </w:rPr>
+        <w:t xml:space="preserve"> </w:t>
+      </w:r>
+      <w:hyperlink r:id="rId5" w:history="1">
+        <w:r>
+          <w:rPr>
+            <w:rStyle w:val="Hyperlink"/>
+            <w:rFonts w:ascii="Times New Roman" w:hAnsi="Times New Roman" w:cs="Times New Roman"/>
+          </w:rPr>
+          <w:t>http://arxiv.org/abs/1806.00582</w:t>
+        </w:r>
+      </w:hyperlink>
+    </w:p>
+    <w:p>
+      <w:pPr>
+        <w:jc w:val="both"/>
+        <w:rPr>
+          <w:rFonts w:ascii="Times New Roman" w:hAnsi="Times New Roman" w:cs="Times New Roman"/>
+        </w:rPr>
+      </w:pPr>
+      <w:r>
+        <w:rPr>
+          <w:rFonts w:ascii="Times New Roman" w:hAnsi="Times New Roman" w:cs="Times New Roman"/>
+        </w:rPr>
+        <w:t xml:space="preserve">[2] </w:t>
+      </w:r>
+      <w:r>
+        <w:rPr>
+          <w:rFonts w:ascii="Times New Roman" w:hAnsi="Times New Roman" w:cs="Times New Roman"/>
+        </w:rPr>
+        <w:t>J. Ren, G. Yu, and G. Ding, “Accelerating DNN training in wireless</w:t>
+      </w:r>
+      <w:r>
+        <w:rPr>
+          <w:rFonts w:ascii="Times New Roman" w:hAnsi="Times New Roman" w:cs="Times New Roman"/>
+        </w:rPr>
+        <w:t xml:space="preserve"> </w:t>
+      </w:r>
+      <w:r>
+        <w:rPr>
+          <w:rFonts w:ascii="Times New Roman" w:hAnsi="Times New Roman" w:cs="Times New Roman"/>
+        </w:rPr>
+        <w:t>federated edge learning systems,” 2019, arXiv:1905.09712. [Online].</w:t>
+      </w:r>
+      <w:r>
+        <w:rPr>
+          <w:rFonts w:ascii="Times New Roman" w:hAnsi="Times New Roman" w:cs="Times New Roman"/>
+        </w:rPr>
+        <w:t xml:space="preserve"> </w:t>
+      </w:r>
+      <w:r>
+        <w:rPr>
+          <w:rFonts w:ascii="Times New Roman" w:hAnsi="Times New Roman" w:cs="Times New Roman"/>
+        </w:rPr>
+        <w:t xml:space="preserve">Available: </w:t>
+      </w:r>
+      <w:hyperlink r:id="rId6" w:history="1">
+        <w:r>
+          <w:rPr>
+            <w:rStyle w:val="Hyperlink"/>
+            <w:rFonts w:ascii="Times New Roman" w:hAnsi="Times New Roman" w:cs="Times New Roman"/>
+          </w:rPr>
+          <w:t>http://arxiv.org/abs/1905.09712</w:t>
+        </w:r>
+        <w:r>
+          <w:rPr>
+            <w:rStyle w:val="Hyperlink"/>
+            <w:rFonts w:ascii="Times New Roman" w:hAnsi="Times New Roman" w:cs="Times New Roman"/>
+          </w:rPr>
+          <w:t>4</w:t>
+        </w:r>
+      </w:hyperlink>
+    </w:p>
+    <w:p>
+      <w:pPr>
+        <w:jc w:val="both"/>
+        <w:rPr>
+          <w:rFonts w:ascii="Times New Roman" w:hAnsi="Times New Roman" w:cs="Times New Roman"/>
+        </w:rPr>
+      </w:pPr>
+      <w:r>
+        <w:rPr>
+          <w:rFonts w:ascii="Times New Roman" w:hAnsi="Times New Roman" w:cs="Times New Roman"/>
+        </w:rPr>
+        <w:t xml:space="preserve">[3] </w:t>
+      </w:r>
+      <w:r>
+        <w:rPr>
+          <w:rFonts w:ascii="Times New Roman" w:hAnsi="Times New Roman" w:cs="Times New Roman"/>
+        </w:rPr>
+        <w:t xml:space="preserve">J. Kang, Z. </w:t>
+      </w:r>
+      <w:proofErr w:type="spellStart"/>
+      <w:r>
+        <w:rPr>
+          <w:rFonts w:ascii="Times New Roman" w:hAnsi="Times New Roman" w:cs="Times New Roman"/>
+        </w:rPr>
+        <w:t>Xiong</w:t>
+      </w:r>
+      <w:proofErr w:type="spellEnd"/>
+      <w:r>
+        <w:rPr>
+          <w:rFonts w:ascii="Times New Roman" w:hAnsi="Times New Roman" w:cs="Times New Roman"/>
+        </w:rPr>
+        <w:t xml:space="preserve">, D. </w:t>
+      </w:r>
+      <w:proofErr w:type="spellStart"/>
+      <w:r>
+        <w:rPr>
+          <w:rFonts w:ascii="Times New Roman" w:hAnsi="Times New Roman" w:cs="Times New Roman"/>
+        </w:rPr>
+        <w:t>Niyato</w:t>
+      </w:r>
+      <w:proofErr w:type="spellEnd"/>
+      <w:r>
+        <w:rPr>
+          <w:rFonts w:ascii="Times New Roman" w:hAnsi="Times New Roman" w:cs="Times New Roman"/>
+        </w:rPr>
+        <w:t xml:space="preserve">, S. </w:t>
+      </w:r>
+      <w:proofErr w:type="spellStart"/>
+      <w:r>
+        <w:rPr>
+          <w:rFonts w:ascii="Times New Roman" w:hAnsi="Times New Roman" w:cs="Times New Roman"/>
+        </w:rPr>
+        <w:t>Xie</w:t>
+      </w:r>
+      <w:proofErr w:type="spellEnd"/>
+      <w:r>
+        <w:rPr>
+          <w:rFonts w:ascii="Times New Roman" w:hAnsi="Times New Roman" w:cs="Times New Roman"/>
+        </w:rPr>
+        <w:t>, and J. Zhang, “Incentive mechanism</w:t>
+      </w:r>
+      <w:r>
+        <w:rPr>
+          <w:rFonts w:ascii="Times New Roman" w:hAnsi="Times New Roman" w:cs="Times New Roman"/>
+        </w:rPr>
+        <w:t xml:space="preserve"> </w:t>
+      </w:r>
+      <w:r>
+        <w:rPr>
+          <w:rFonts w:ascii="Times New Roman" w:hAnsi="Times New Roman" w:cs="Times New Roman"/>
+        </w:rPr>
+        <w:t>for reliable federated learning: A joint optimization approach</w:t>
+      </w:r>
+      <w:r>
+        <w:rPr>
+          <w:rFonts w:ascii="Times New Roman" w:hAnsi="Times New Roman" w:cs="Times New Roman"/>
+        </w:rPr>
+        <w:t xml:space="preserve"> </w:t>
+      </w:r>
+      <w:r>
+        <w:rPr>
+          <w:rFonts w:ascii="Times New Roman" w:hAnsi="Times New Roman" w:cs="Times New Roman"/>
+        </w:rPr>
+        <w:t>to combining reputation and contract theory,” IEEE Internet Things J.,</w:t>
+      </w:r>
+      <w:r>
+        <w:rPr>
+          <w:rFonts w:ascii="Times New Roman" w:hAnsi="Times New Roman" w:cs="Times New Roman"/>
+        </w:rPr>
+        <w:t xml:space="preserve"> </w:t>
+      </w:r>
+      <w:r>
+        <w:rPr>
+          <w:rFonts w:ascii="Times New Roman" w:hAnsi="Times New Roman" w:cs="Times New Roman"/>
+        </w:rPr>
+        <w:t>vol. 6, no. 6, pp. 10700–10714, Dec. 2019.</w:t>
+      </w:r>
+    </w:p>
+    <w:p>
+      <w:pPr>
+        <w:jc w:val="both"/>
+        <w:rPr>
+          <w:rFonts w:ascii="Times New Roman" w:hAnsi="Times New Roman" w:cs="Times New Roman"/>
+        </w:rPr>
+      </w:pPr>
+      <w:r>
+        <w:rPr>
+          <w:rFonts w:ascii="Times New Roman" w:hAnsi="Times New Roman" w:cs="Times New Roman"/>
+        </w:rPr>
+        <w:t xml:space="preserve">[4] </w:t>
+      </w:r>
+      <w:r>
+        <w:rPr>
+          <w:rFonts w:ascii="Times New Roman" w:hAnsi="Times New Roman" w:cs="Times New Roman"/>
+        </w:rPr>
+        <w:t>Y. Peng, Y. Bao, Y. Chen, C. Wu, and C. Guo, “Optimus: an efficient</w:t>
+      </w:r>
+      <w:r>
+        <w:rPr>
+          <w:rFonts w:ascii="Times New Roman" w:hAnsi="Times New Roman" w:cs="Times New Roman"/>
+        </w:rPr>
+        <w:t xml:space="preserve"> </w:t>
+      </w:r>
+      <w:r>
+        <w:rPr>
+          <w:rFonts w:ascii="Times New Roman" w:hAnsi="Times New Roman" w:cs="Times New Roman"/>
+        </w:rPr>
+        <w:t>dynamic resource scheduler for deep learning clusters,” in Proc. of ACM</w:t>
+      </w:r>
+      <w:r>
+        <w:rPr>
+          <w:rFonts w:ascii="Times New Roman" w:hAnsi="Times New Roman" w:cs="Times New Roman"/>
+        </w:rPr>
+        <w:t xml:space="preserve"> </w:t>
+      </w:r>
+      <w:proofErr w:type="spellStart"/>
+      <w:r>
+        <w:rPr>
+          <w:rFonts w:ascii="Times New Roman" w:hAnsi="Times New Roman" w:cs="Times New Roman"/>
+        </w:rPr>
+        <w:t>EuroSys</w:t>
+      </w:r>
+      <w:proofErr w:type="spellEnd"/>
+      <w:r>
+        <w:rPr>
+          <w:rFonts w:ascii="Times New Roman" w:hAnsi="Times New Roman" w:cs="Times New Roman"/>
+        </w:rPr>
+        <w:t>, 2018, pp. 1–14.</w:t>
+      </w:r>
+      <w:r>
+        <w:rPr>
+          <w:rFonts w:ascii="Times New Roman" w:hAnsi="Times New Roman" w:cs="Times New Roman"/>
+        </w:rPr>
+        <w:t>4</w:t>
+      </w:r>
+    </w:p>
+    <w:p>
+      <w:pPr>
+        <w:jc w:val="both"/>
+        <w:rPr>
+          <w:rFonts w:ascii="Times New Roman" w:hAnsi="Times New Roman" w:cs="Times New Roman"/>
+        </w:rPr>
+      </w:pPr>
+      <w:r>
+        <w:rPr>
+          <w:rFonts w:ascii="Times New Roman" w:hAnsi="Times New Roman" w:cs="Times New Roman"/>
+        </w:rPr>
+        <w:t xml:space="preserve">[5] </w:t>
+      </w:r>
+      <w:r>
+        <w:rPr>
+          <w:rFonts w:ascii="Times New Roman" w:hAnsi="Times New Roman" w:cs="Times New Roman"/>
+        </w:rPr>
+        <w:t>Y. Zhan, S. Guo, P. Li, K. Wang, and Y. Xia, “Big data analytics by</w:t>
+      </w:r>
+      <w:r>
+        <w:rPr>
+          <w:rFonts w:ascii="Times New Roman" w:hAnsi="Times New Roman" w:cs="Times New Roman"/>
+        </w:rPr>
+        <w:t xml:space="preserve"> </w:t>
+      </w:r>
+      <w:proofErr w:type="spellStart"/>
+      <w:r>
+        <w:rPr>
+          <w:rFonts w:ascii="Times New Roman" w:hAnsi="Times New Roman" w:cs="Times New Roman"/>
+        </w:rPr>
+        <w:t>crowdlearning</w:t>
+      </w:r>
+      <w:proofErr w:type="spellEnd"/>
+      <w:r>
+        <w:rPr>
+          <w:rFonts w:ascii="Times New Roman" w:hAnsi="Times New Roman" w:cs="Times New Roman"/>
+        </w:rPr>
+        <w:t>: Architecture and mechanism design,” IEEE Network,</w:t>
+      </w:r>
+      <w:r>
+        <w:rPr>
+          <w:rFonts w:ascii="Times New Roman" w:hAnsi="Times New Roman" w:cs="Times New Roman"/>
+        </w:rPr>
+        <w:t xml:space="preserve"> </w:t>
+      </w:r>
+      <w:r>
+        <w:rPr>
+          <w:rFonts w:ascii="Times New Roman" w:hAnsi="Times New Roman" w:cs="Times New Roman"/>
+        </w:rPr>
+        <w:t>2019.</w:t>
+      </w:r>
+    </w:p>
+    <w:p>
+      <w:pPr>
+        <w:jc w:val="both"/>
+        <w:rPr>
+          <w:rFonts w:ascii="Times New Roman" w:hAnsi="Times New Roman" w:cs="Times New Roman"/>
+          <w:u w:val="single"/>
+        </w:rPr>
+      </w:pPr>
+    </w:p>
+    <w:p>
+      <w:pPr>
+        <w:jc w:val="both"/>
+        <w:rPr>
+          <w:rFonts w:ascii="Times New Roman" w:hAnsi="Times New Roman" w:cs="Times New Roman"/>
+        </w:rPr>
+      </w:pPr>
+    </w:p>
+    <w:p>
+      <w:pPr>
+        <w:jc w:val="both"/>
+        <w:rPr>
+          <w:rFonts w:ascii="Times New Roman" w:hAnsi="Times New Roman" w:cs="Times New Roman"/>
         </w:rPr>
       </w:pPr>
     </w:p>
@@ -434,6 +1440,362 @@
 <file path=word/numbering.xml><?xml version="1.0" encoding="utf-8"?>
 <w:numbering xmlns:wpc="http://schemas.microsoft.com/office/word/2010/wordprocessingCanvas" xmlns:cx="http://schemas.microsoft.com/office/drawing/2014/chartex" xmlns:cx1="http://schemas.microsoft.com/office/drawing/2015/9/8/chartex" xmlns:cx2="http://schemas.microsoft.com/office/drawing/2015/10/21/chartex" xmlns:cx3="http://schemas.microsoft.com/office/drawing/2016/5/9/chartex" xmlns:cx4="http://schemas.microsoft.com/office/drawing/2016/5/10/chartex" xmlns:cx5="http://schemas.microsoft.com/office/drawing/2016/5/11/chartex" xmlns:cx6="http://schemas.microsoft.com/office/drawing/2016/5/12/chartex" xmlns:cx7="http://schemas.microsoft.com/office/drawing/2016/5/13/chartex" xmlns:cx8="http://schemas.microsoft.com/office/drawing/2016/5/14/chartex" xmlns:mc="http://schemas.openxmlformats.org/markup-compatibility/2006" xmlns:aink="http://schemas.microsoft.com/office/drawing/2016/ink" xmlns:am3d="http://schemas.microsoft.com/office/drawing/2017/model3d" xmlns:o="urn:schemas-microsoft-com:office:office" xmlns:oel="http://schemas.microsoft.com/office/2019/extlst" xmlns:r="http://schemas.openxmlformats.org/officeDocument/2006/relationships" xmlns:m="http://schemas.openxmlformats.org/officeDocument/2006/math" xmlns:v="urn:schemas-microsoft-com:vml" xmlns:wp14="http://schemas.microsoft.com/office/word/2010/wordprocessingDrawing" xmlns:wp="http://schemas.openxmlformats.org/drawingml/2006/wordprocessingDrawing" xmlns:w10="urn:schemas-microsoft-com:office:word" xmlns:w="http://schemas.openxmlformats.org/wordprocessingml/2006/main" xmlns:w14="http://schemas.microsoft.com/office/word/2010/wordml" xmlns:w15="http://schemas.microsoft.com/office/word/2012/wordml" xmlns:w16cex="http://schemas.microsoft.com/office/word/2018/wordml/cex" xmlns:w16cid="http://schemas.microsoft.com/office/word/2016/wordml/cid" xmlns:w16="http://schemas.microsoft.com/office/word/2018/wordml" xmlns:w16sdtdh="http://schemas.microsoft.com/office/word/2020/wordml/sdtdatahash" xmlns:w16se="http://schemas.microsoft.com/office/word/2015/wordml/symex" xmlns:wpg="http://schemas.microsoft.com/office/word/2010/wordprocessingGroup" xmlns:wpi="http://schemas.microsoft.com/office/word/2010/wordprocessingInk" xmlns:wne="http://schemas.microsoft.com/office/word/2006/wordml" xmlns:wps="http://schemas.microsoft.com/office/word/2010/wordprocessingShape" mc:Ignorable="w14 w15 w16se w16cid w16 w16cex w16sdtdh wp14">
   <w:abstractNum w:abstractNumId="0" w15:restartNumberingAfterBreak="0">
+    <w:nsid w:val="0C8C19C4"/>
+    <w:multiLevelType w:val="hybridMultilevel"/>
+    <w:tmpl w:val="FD80B2D2"/>
+    <w:lvl w:ilvl="0" w:tplc="FFDEAF1A">
+      <w:start w:val="1"/>
+      <w:numFmt w:val="decimal"/>
+      <w:lvlText w:val="%1."/>
+      <w:lvlJc w:val="left"/>
+      <w:pPr>
+        <w:ind w:left="720" w:hanging="360"/>
+      </w:pPr>
+      <w:rPr>
+        <w:rFonts w:hint="default"/>
+      </w:rPr>
+    </w:lvl>
+    <w:lvl w:ilvl="1" w:tplc="40090019" w:tentative="1">
+      <w:start w:val="1"/>
+      <w:numFmt w:val="lowerLetter"/>
+      <w:lvlText w:val="%2."/>
+      <w:lvlJc w:val="left"/>
+      <w:pPr>
+        <w:ind w:left="1440" w:hanging="360"/>
+      </w:pPr>
+    </w:lvl>
+    <w:lvl w:ilvl="2" w:tplc="4009001B" w:tentative="1">
+      <w:start w:val="1"/>
+      <w:numFmt w:val="lowerRoman"/>
+      <w:lvlText w:val="%3."/>
+      <w:lvlJc w:val="right"/>
+      <w:pPr>
+        <w:ind w:left="2160" w:hanging="180"/>
+      </w:pPr>
+    </w:lvl>
+    <w:lvl w:ilvl="3" w:tplc="4009000F" w:tentative="1">
+      <w:start w:val="1"/>
+      <w:numFmt w:val="decimal"/>
+      <w:lvlText w:val="%4."/>
+      <w:lvlJc w:val="left"/>
+      <w:pPr>
+        <w:ind w:left="2880" w:hanging="360"/>
+      </w:pPr>
+    </w:lvl>
+    <w:lvl w:ilvl="4" w:tplc="40090019" w:tentative="1">
+      <w:start w:val="1"/>
+      <w:numFmt w:val="lowerLetter"/>
+      <w:lvlText w:val="%5."/>
+      <w:lvlJc w:val="left"/>
+      <w:pPr>
+        <w:ind w:left="3600" w:hanging="360"/>
+      </w:pPr>
+    </w:lvl>
+    <w:lvl w:ilvl="5" w:tplc="4009001B" w:tentative="1">
+      <w:start w:val="1"/>
+      <w:numFmt w:val="lowerRoman"/>
+      <w:lvlText w:val="%6."/>
+      <w:lvlJc w:val="right"/>
+      <w:pPr>
+        <w:ind w:left="4320" w:hanging="180"/>
+      </w:pPr>
+    </w:lvl>
+    <w:lvl w:ilvl="6" w:tplc="4009000F" w:tentative="1">
+      <w:start w:val="1"/>
+      <w:numFmt w:val="decimal"/>
+      <w:lvlText w:val="%7."/>
+      <w:lvlJc w:val="left"/>
+      <w:pPr>
+        <w:ind w:left="5040" w:hanging="360"/>
+      </w:pPr>
+    </w:lvl>
+    <w:lvl w:ilvl="7" w:tplc="40090019" w:tentative="1">
+      <w:start w:val="1"/>
+      <w:numFmt w:val="lowerLetter"/>
+      <w:lvlText w:val="%8."/>
+      <w:lvlJc w:val="left"/>
+      <w:pPr>
+        <w:ind w:left="5760" w:hanging="360"/>
+      </w:pPr>
+    </w:lvl>
+    <w:lvl w:ilvl="8" w:tplc="4009001B" w:tentative="1">
+      <w:start w:val="1"/>
+      <w:numFmt w:val="lowerRoman"/>
+      <w:lvlText w:val="%9."/>
+      <w:lvlJc w:val="right"/>
+      <w:pPr>
+        <w:ind w:left="6480" w:hanging="180"/>
+      </w:pPr>
+    </w:lvl>
+  </w:abstractNum>
+  <w:abstractNum w:abstractNumId="1" w15:restartNumberingAfterBreak="0">
+    <w:nsid w:val="0E365F38"/>
+    <w:multiLevelType w:val="hybridMultilevel"/>
+    <w:tmpl w:val="2256BB56"/>
+    <w:lvl w:ilvl="0" w:tplc="B070501E">
+      <w:start w:val="1"/>
+      <w:numFmt w:val="decimal"/>
+      <w:lvlText w:val="%1."/>
+      <w:lvlJc w:val="left"/>
+      <w:pPr>
+        <w:ind w:left="720" w:hanging="360"/>
+      </w:pPr>
+      <w:rPr>
+        <w:rFonts w:hint="default"/>
+      </w:rPr>
+    </w:lvl>
+    <w:lvl w:ilvl="1" w:tplc="40090019" w:tentative="1">
+      <w:start w:val="1"/>
+      <w:numFmt w:val="lowerLetter"/>
+      <w:lvlText w:val="%2."/>
+      <w:lvlJc w:val="left"/>
+      <w:pPr>
+        <w:ind w:left="1440" w:hanging="360"/>
+      </w:pPr>
+    </w:lvl>
+    <w:lvl w:ilvl="2" w:tplc="4009001B" w:tentative="1">
+      <w:start w:val="1"/>
+      <w:numFmt w:val="lowerRoman"/>
+      <w:lvlText w:val="%3."/>
+      <w:lvlJc w:val="right"/>
+      <w:pPr>
+        <w:ind w:left="2160" w:hanging="180"/>
+      </w:pPr>
+    </w:lvl>
+    <w:lvl w:ilvl="3" w:tplc="4009000F" w:tentative="1">
+      <w:start w:val="1"/>
+      <w:numFmt w:val="decimal"/>
+      <w:lvlText w:val="%4."/>
+      <w:lvlJc w:val="left"/>
+      <w:pPr>
+        <w:ind w:left="2880" w:hanging="360"/>
+      </w:pPr>
+    </w:lvl>
+    <w:lvl w:ilvl="4" w:tplc="40090019" w:tentative="1">
+      <w:start w:val="1"/>
+      <w:numFmt w:val="lowerLetter"/>
+      <w:lvlText w:val="%5."/>
+      <w:lvlJc w:val="left"/>
+      <w:pPr>
+        <w:ind w:left="3600" w:hanging="360"/>
+      </w:pPr>
+    </w:lvl>
+    <w:lvl w:ilvl="5" w:tplc="4009001B" w:tentative="1">
+      <w:start w:val="1"/>
+      <w:numFmt w:val="lowerRoman"/>
+      <w:lvlText w:val="%6."/>
+      <w:lvlJc w:val="right"/>
+      <w:pPr>
+        <w:ind w:left="4320" w:hanging="180"/>
+      </w:pPr>
+    </w:lvl>
+    <w:lvl w:ilvl="6" w:tplc="4009000F" w:tentative="1">
+      <w:start w:val="1"/>
+      <w:numFmt w:val="decimal"/>
+      <w:lvlText w:val="%7."/>
+      <w:lvlJc w:val="left"/>
+      <w:pPr>
+        <w:ind w:left="5040" w:hanging="360"/>
+      </w:pPr>
+    </w:lvl>
+    <w:lvl w:ilvl="7" w:tplc="40090019" w:tentative="1">
+      <w:start w:val="1"/>
+      <w:numFmt w:val="lowerLetter"/>
+      <w:lvlText w:val="%8."/>
+      <w:lvlJc w:val="left"/>
+      <w:pPr>
+        <w:ind w:left="5760" w:hanging="360"/>
+      </w:pPr>
+    </w:lvl>
+    <w:lvl w:ilvl="8" w:tplc="4009001B" w:tentative="1">
+      <w:start w:val="1"/>
+      <w:numFmt w:val="lowerRoman"/>
+      <w:lvlText w:val="%9."/>
+      <w:lvlJc w:val="right"/>
+      <w:pPr>
+        <w:ind w:left="6480" w:hanging="180"/>
+      </w:pPr>
+    </w:lvl>
+  </w:abstractNum>
+  <w:abstractNum w:abstractNumId="2" w15:restartNumberingAfterBreak="0">
+    <w:nsid w:val="50214AAF"/>
+    <w:multiLevelType w:val="hybridMultilevel"/>
+    <w:tmpl w:val="F4CCBD7C"/>
+    <w:lvl w:ilvl="0" w:tplc="4CF0E918">
+      <w:start w:val="1"/>
+      <w:numFmt w:val="decimal"/>
+      <w:lvlText w:val="%1."/>
+      <w:lvlJc w:val="left"/>
+      <w:pPr>
+        <w:ind w:left="720" w:hanging="360"/>
+      </w:pPr>
+      <w:rPr>
+        <w:rFonts w:hint="default"/>
+      </w:rPr>
+    </w:lvl>
+    <w:lvl w:ilvl="1" w:tplc="40090019" w:tentative="1">
+      <w:start w:val="1"/>
+      <w:numFmt w:val="lowerLetter"/>
+      <w:lvlText w:val="%2."/>
+      <w:lvlJc w:val="left"/>
+      <w:pPr>
+        <w:ind w:left="1440" w:hanging="360"/>
+      </w:pPr>
+    </w:lvl>
+    <w:lvl w:ilvl="2" w:tplc="4009001B" w:tentative="1">
+      <w:start w:val="1"/>
+      <w:numFmt w:val="lowerRoman"/>
+      <w:lvlText w:val="%3."/>
+      <w:lvlJc w:val="right"/>
+      <w:pPr>
+        <w:ind w:left="2160" w:hanging="180"/>
+      </w:pPr>
+    </w:lvl>
+    <w:lvl w:ilvl="3" w:tplc="4009000F" w:tentative="1">
+      <w:start w:val="1"/>
+      <w:numFmt w:val="decimal"/>
+      <w:lvlText w:val="%4."/>
+      <w:lvlJc w:val="left"/>
+      <w:pPr>
+        <w:ind w:left="2880" w:hanging="360"/>
+      </w:pPr>
+    </w:lvl>
+    <w:lvl w:ilvl="4" w:tplc="40090019" w:tentative="1">
+      <w:start w:val="1"/>
+      <w:numFmt w:val="lowerLetter"/>
+      <w:lvlText w:val="%5."/>
+      <w:lvlJc w:val="left"/>
+      <w:pPr>
+        <w:ind w:left="3600" w:hanging="360"/>
+      </w:pPr>
+    </w:lvl>
+    <w:lvl w:ilvl="5" w:tplc="4009001B" w:tentative="1">
+      <w:start w:val="1"/>
+      <w:numFmt w:val="lowerRoman"/>
+      <w:lvlText w:val="%6."/>
+      <w:lvlJc w:val="right"/>
+      <w:pPr>
+        <w:ind w:left="4320" w:hanging="180"/>
+      </w:pPr>
+    </w:lvl>
+    <w:lvl w:ilvl="6" w:tplc="4009000F" w:tentative="1">
+      <w:start w:val="1"/>
+      <w:numFmt w:val="decimal"/>
+      <w:lvlText w:val="%7."/>
+      <w:lvlJc w:val="left"/>
+      <w:pPr>
+        <w:ind w:left="5040" w:hanging="360"/>
+      </w:pPr>
+    </w:lvl>
+    <w:lvl w:ilvl="7" w:tplc="40090019" w:tentative="1">
+      <w:start w:val="1"/>
+      <w:numFmt w:val="lowerLetter"/>
+      <w:lvlText w:val="%8."/>
+      <w:lvlJc w:val="left"/>
+      <w:pPr>
+        <w:ind w:left="5760" w:hanging="360"/>
+      </w:pPr>
+    </w:lvl>
+    <w:lvl w:ilvl="8" w:tplc="4009001B" w:tentative="1">
+      <w:start w:val="1"/>
+      <w:numFmt w:val="lowerRoman"/>
+      <w:lvlText w:val="%9."/>
+      <w:lvlJc w:val="right"/>
+      <w:pPr>
+        <w:ind w:left="6480" w:hanging="180"/>
+      </w:pPr>
+    </w:lvl>
+  </w:abstractNum>
+  <w:abstractNum w:abstractNumId="3" w15:restartNumberingAfterBreak="0">
+    <w:nsid w:val="590906B5"/>
+    <w:multiLevelType w:val="hybridMultilevel"/>
+    <w:tmpl w:val="166EDDDE"/>
+    <w:lvl w:ilvl="0" w:tplc="E184096E">
+      <w:start w:val="1"/>
+      <w:numFmt w:val="decimal"/>
+      <w:lvlText w:val="%1."/>
+      <w:lvlJc w:val="left"/>
+      <w:pPr>
+        <w:ind w:left="720" w:hanging="360"/>
+      </w:pPr>
+      <w:rPr>
+        <w:rFonts w:hint="default"/>
+      </w:rPr>
+    </w:lvl>
+    <w:lvl w:ilvl="1" w:tplc="40090019" w:tentative="1">
+      <w:start w:val="1"/>
+      <w:numFmt w:val="lowerLetter"/>
+      <w:lvlText w:val="%2."/>
+      <w:lvlJc w:val="left"/>
+      <w:pPr>
+        <w:ind w:left="1440" w:hanging="360"/>
+      </w:pPr>
+    </w:lvl>
+    <w:lvl w:ilvl="2" w:tplc="4009001B" w:tentative="1">
+      <w:start w:val="1"/>
+      <w:numFmt w:val="lowerRoman"/>
+      <w:lvlText w:val="%3."/>
+      <w:lvlJc w:val="right"/>
+      <w:pPr>
+        <w:ind w:left="2160" w:hanging="180"/>
+      </w:pPr>
+    </w:lvl>
+    <w:lvl w:ilvl="3" w:tplc="4009000F" w:tentative="1">
+      <w:start w:val="1"/>
+      <w:numFmt w:val="decimal"/>
+      <w:lvlText w:val="%4."/>
+      <w:lvlJc w:val="left"/>
+      <w:pPr>
+        <w:ind w:left="2880" w:hanging="360"/>
+      </w:pPr>
+    </w:lvl>
+    <w:lvl w:ilvl="4" w:tplc="40090019" w:tentative="1">
+      <w:start w:val="1"/>
+      <w:numFmt w:val="lowerLetter"/>
+      <w:lvlText w:val="%5."/>
+      <w:lvlJc w:val="left"/>
+      <w:pPr>
+        <w:ind w:left="3600" w:hanging="360"/>
+      </w:pPr>
+    </w:lvl>
+    <w:lvl w:ilvl="5" w:tplc="4009001B" w:tentative="1">
+      <w:start w:val="1"/>
+      <w:numFmt w:val="lowerRoman"/>
+      <w:lvlText w:val="%6."/>
+      <w:lvlJc w:val="right"/>
+      <w:pPr>
+        <w:ind w:left="4320" w:hanging="180"/>
+      </w:pPr>
+    </w:lvl>
+    <w:lvl w:ilvl="6" w:tplc="4009000F" w:tentative="1">
+      <w:start w:val="1"/>
+      <w:numFmt w:val="decimal"/>
+      <w:lvlText w:val="%7."/>
+      <w:lvlJc w:val="left"/>
+      <w:pPr>
+        <w:ind w:left="5040" w:hanging="360"/>
+      </w:pPr>
+    </w:lvl>
+    <w:lvl w:ilvl="7" w:tplc="40090019" w:tentative="1">
+      <w:start w:val="1"/>
+      <w:numFmt w:val="lowerLetter"/>
+      <w:lvlText w:val="%8."/>
+      <w:lvlJc w:val="left"/>
+      <w:pPr>
+        <w:ind w:left="5760" w:hanging="360"/>
+      </w:pPr>
+    </w:lvl>
+    <w:lvl w:ilvl="8" w:tplc="4009001B" w:tentative="1">
+      <w:start w:val="1"/>
+      <w:numFmt w:val="lowerRoman"/>
+      <w:lvlText w:val="%9."/>
+      <w:lvlJc w:val="right"/>
+      <w:pPr>
+        <w:ind w:left="6480" w:hanging="180"/>
+      </w:pPr>
+    </w:lvl>
+  </w:abstractNum>
+  <w:abstractNum w:abstractNumId="4" w15:restartNumberingAfterBreak="0">
     <w:nsid w:val="701B7E6B"/>
     <w:multiLevelType w:val="hybridMultilevel"/>
     <w:tmpl w:val="9FFE5DEA"/>
@@ -522,7 +1884,96 @@
       </w:pPr>
     </w:lvl>
   </w:abstractNum>
-  <w:abstractNum w:abstractNumId="1" w15:restartNumberingAfterBreak="0">
+  <w:abstractNum w:abstractNumId="5" w15:restartNumberingAfterBreak="0">
+    <w:nsid w:val="71633DD3"/>
+    <w:multiLevelType w:val="hybridMultilevel"/>
+    <w:tmpl w:val="F7647270"/>
+    <w:lvl w:ilvl="0" w:tplc="769E14E4">
+      <w:start w:val="1"/>
+      <w:numFmt w:val="decimal"/>
+      <w:lvlText w:val="%1."/>
+      <w:lvlJc w:val="left"/>
+      <w:pPr>
+        <w:ind w:left="720" w:hanging="360"/>
+      </w:pPr>
+      <w:rPr>
+        <w:rFonts w:hint="default"/>
+      </w:rPr>
+    </w:lvl>
+    <w:lvl w:ilvl="1" w:tplc="40090019" w:tentative="1">
+      <w:start w:val="1"/>
+      <w:numFmt w:val="lowerLetter"/>
+      <w:lvlText w:val="%2."/>
+      <w:lvlJc w:val="left"/>
+      <w:pPr>
+        <w:ind w:left="1440" w:hanging="360"/>
+      </w:pPr>
+    </w:lvl>
+    <w:lvl w:ilvl="2" w:tplc="4009001B" w:tentative="1">
+      <w:start w:val="1"/>
+      <w:numFmt w:val="lowerRoman"/>
+      <w:lvlText w:val="%3."/>
+      <w:lvlJc w:val="right"/>
+      <w:pPr>
+        <w:ind w:left="2160" w:hanging="180"/>
+      </w:pPr>
+    </w:lvl>
+    <w:lvl w:ilvl="3" w:tplc="4009000F" w:tentative="1">
+      <w:start w:val="1"/>
+      <w:numFmt w:val="decimal"/>
+      <w:lvlText w:val="%4."/>
+      <w:lvlJc w:val="left"/>
+      <w:pPr>
+        <w:ind w:left="2880" w:hanging="360"/>
+      </w:pPr>
+    </w:lvl>
+    <w:lvl w:ilvl="4" w:tplc="40090019" w:tentative="1">
+      <w:start w:val="1"/>
+      <w:numFmt w:val="lowerLetter"/>
+      <w:lvlText w:val="%5."/>
+      <w:lvlJc w:val="left"/>
+      <w:pPr>
+        <w:ind w:left="3600" w:hanging="360"/>
+      </w:pPr>
+    </w:lvl>
+    <w:lvl w:ilvl="5" w:tplc="4009001B" w:tentative="1">
+      <w:start w:val="1"/>
+      <w:numFmt w:val="lowerRoman"/>
+      <w:lvlText w:val="%6."/>
+      <w:lvlJc w:val="right"/>
+      <w:pPr>
+        <w:ind w:left="4320" w:hanging="180"/>
+      </w:pPr>
+    </w:lvl>
+    <w:lvl w:ilvl="6" w:tplc="4009000F" w:tentative="1">
+      <w:start w:val="1"/>
+      <w:numFmt w:val="decimal"/>
+      <w:lvlText w:val="%7."/>
+      <w:lvlJc w:val="left"/>
+      <w:pPr>
+        <w:ind w:left="5040" w:hanging="360"/>
+      </w:pPr>
+    </w:lvl>
+    <w:lvl w:ilvl="7" w:tplc="40090019" w:tentative="1">
+      <w:start w:val="1"/>
+      <w:numFmt w:val="lowerLetter"/>
+      <w:lvlText w:val="%8."/>
+      <w:lvlJc w:val="left"/>
+      <w:pPr>
+        <w:ind w:left="5760" w:hanging="360"/>
+      </w:pPr>
+    </w:lvl>
+    <w:lvl w:ilvl="8" w:tplc="4009001B" w:tentative="1">
+      <w:start w:val="1"/>
+      <w:numFmt w:val="lowerRoman"/>
+      <w:lvlText w:val="%9."/>
+      <w:lvlJc w:val="right"/>
+      <w:pPr>
+        <w:ind w:left="6480" w:hanging="180"/>
+      </w:pPr>
+    </w:lvl>
+  </w:abstractNum>
+  <w:abstractNum w:abstractNumId="6" w15:restartNumberingAfterBreak="0">
     <w:nsid w:val="7F6C3254"/>
     <w:multiLevelType w:val="hybridMultilevel"/>
     <w:tmpl w:val="F69A1460"/>
@@ -612,10 +2063,25 @@
     </w:lvl>
   </w:abstractNum>
   <w:num w:numId="1" w16cid:durableId="2068336004">
-    <w:abstractNumId w:val="0"/>
+    <w:abstractNumId w:val="4"/>
   </w:num>
   <w:num w:numId="2" w16cid:durableId="1209998529">
+    <w:abstractNumId w:val="6"/>
+  </w:num>
+  <w:num w:numId="3" w16cid:durableId="1437751406">
+    <w:abstractNumId w:val="5"/>
+  </w:num>
+  <w:num w:numId="4" w16cid:durableId="55863388">
     <w:abstractNumId w:val="1"/>
+  </w:num>
+  <w:num w:numId="5" w16cid:durableId="787896122">
+    <w:abstractNumId w:val="2"/>
+  </w:num>
+  <w:num w:numId="6" w16cid:durableId="912011990">
+    <w:abstractNumId w:val="3"/>
+  </w:num>
+  <w:num w:numId="7" w16cid:durableId="727535717">
+    <w:abstractNumId w:val="0"/>
   </w:num>
 </w:numbering>
 </file>
@@ -1057,6 +2523,29 @@
       <w:contextualSpacing/>
     </w:pPr>
   </w:style>
+  <w:style w:type="character" w:styleId="Hyperlink">
+    <w:name w:val="Hyperlink"/>
+    <w:basedOn w:val="DefaultParagraphFont"/>
+    <w:uiPriority w:val="99"/>
+    <w:unhideWhenUsed/>
+    <w:rsid w:val="00216BB1"/>
+    <w:rPr>
+      <w:color w:val="0563C1" w:themeColor="hyperlink"/>
+      <w:u w:val="single"/>
+    </w:rPr>
+  </w:style>
+  <w:style w:type="character" w:styleId="UnresolvedMention">
+    <w:name w:val="Unresolved Mention"/>
+    <w:basedOn w:val="DefaultParagraphFont"/>
+    <w:uiPriority w:val="99"/>
+    <w:semiHidden/>
+    <w:unhideWhenUsed/>
+    <w:rsid w:val="00216BB1"/>
+    <w:rPr>
+      <w:color w:val="605E5C"/>
+      <w:shd w:val="clear" w:color="auto" w:fill="E1DFDD"/>
+    </w:rPr>
+  </w:style>
 </w:styles>
 </file>
 

</xml_diff>